<commit_message>
[docs] minor fixes in "Lista de Hitos" document
</commit_message>
<xml_diff>
--- a/docs/LISTA DE HITOS.docx
+++ b/docs/LISTA DE HITOS.docx
@@ -2,6 +2,65 @@
 <file path=word/document.xml><?xml version="1.0" encoding="utf-8"?>
 <w:document xmlns:mc="http://schemas.openxmlformats.org/markup-compatibility/2006" xmlns:o="urn:schemas-microsoft-com:office:office" xmlns:r="http://schemas.openxmlformats.org/officeDocument/2006/relationships" xmlns:m="http://schemas.openxmlformats.org/officeDocument/2006/math" xmlns:v="urn:schemas-microsoft-com:vml" xmlns:wp="http://schemas.openxmlformats.org/drawingml/2006/wordprocessingDrawing" xmlns:w10="urn:schemas-microsoft-com:office:word" xmlns:w="http://schemas.openxmlformats.org/wordprocessingml/2006/main" xmlns:wne="http://schemas.microsoft.com/office/word/2006/wordml" xmlns:sl="http://schemas.openxmlformats.org/schemaLibrary/2006/main" xmlns:a="http://schemas.openxmlformats.org/drawingml/2006/main" xmlns:pic="http://schemas.openxmlformats.org/drawingml/2006/picture" xmlns:c="http://schemas.openxmlformats.org/drawingml/2006/chart" xmlns:lc="http://schemas.openxmlformats.org/drawingml/2006/lockedCanvas" xmlns:dgm="http://schemas.openxmlformats.org/drawingml/2006/diagram" xmlns:wps="http://schemas.microsoft.com/office/word/2010/wordprocessingShape" xmlns:wpg="http://schemas.microsoft.com/office/word/2010/wordprocessingGroup" xmlns:w14="http://schemas.microsoft.com/office/word/2010/wordml" xmlns:w15="http://schemas.microsoft.com/office/word/2012/wordml" xmlns:w16="http://schemas.microsoft.com/office/word/2018/wordml" xmlns:w16cex="http://schemas.microsoft.com/office/word/2018/wordml/cex" xmlns:w16cid="http://schemas.microsoft.com/office/word/2016/wordml/cid" xmlns="http://schemas.microsoft.com/office/tasks/2019/documenttasks" xmlns:cr="http://schemas.microsoft.com/office/comments/2020/reactions">
   <w:body>
+    <w:p>
+      <w:pPr>
+        <w:spacing w:after="280" w:lineRule="auto"/>
+        <w:rPr>
+          <w:sz w:val="20"/>
+          <w:szCs w:val="20"/>
+        </w:rPr>
+      </w:pPr>
+      <w:r>
+        <w:br w:type="page"/>
+      </w:r>
+      <w:r>
+        <w:rPr>
+          <w:rtl w:val="0"/>
+        </w:rPr>
+      </w:r>
+      <w:r>
+        <w:drawing>
+          <wp:anchor allowOverlap="1" behindDoc="0" distB="114300" distT="114300" distL="114300" distR="114300" hidden="0" layoutInCell="1" locked="0" relativeHeight="0" simplePos="0">
+            <wp:simplePos x="0" y="0"/>
+            <wp:positionH relativeFrom="column">
+              <wp:posOffset>2514600</wp:posOffset>
+            </wp:positionH>
+            <wp:positionV relativeFrom="paragraph">
+              <wp:posOffset>114300</wp:posOffset>
+            </wp:positionV>
+            <wp:extent cx="4214813" cy="6585645"/>
+            <wp:effectExtent b="0" l="0" r="0" t="0"/>
+            <wp:wrapSquare wrapText="bothSides" distB="114300" distT="114300" distL="114300" distR="114300"/>
+            <wp:docPr id="1" name="image1.jpg"/>
+            <a:graphic>
+              <a:graphicData uri="http://schemas.openxmlformats.org/drawingml/2006/picture">
+                <pic:pic>
+                  <pic:nvPicPr>
+                    <pic:cNvPr id="0" name="image1.jpg"/>
+                    <pic:cNvPicPr preferRelativeResize="0"/>
+                  </pic:nvPicPr>
+                  <pic:blipFill>
+                    <a:blip r:embed="rId6"/>
+                    <a:srcRect b="0" l="0" r="0" t="0"/>
+                    <a:stretch>
+                      <a:fillRect/>
+                    </a:stretch>
+                  </pic:blipFill>
+                  <pic:spPr>
+                    <a:xfrm>
+                      <a:off x="0" y="0"/>
+                      <a:ext cx="4214813" cy="6585645"/>
+                    </a:xfrm>
+                    <a:prstGeom prst="rect"/>
+                    <a:ln/>
+                  </pic:spPr>
+                </pic:pic>
+              </a:graphicData>
+            </a:graphic>
+          </wp:anchor>
+        </w:drawing>
+      </w:r>
+    </w:p>
     <w:p>
       <w:pPr>
         <w:spacing w:after="280" w:lineRule="auto"/>
@@ -607,7 +666,7 @@
                 <w:szCs w:val="20"/>
                 <w:rtl w:val="0"/>
               </w:rPr>
-              <w:t xml:space="preserve">H4</w:t>
+              <w:t xml:space="preserve">H3</w:t>
             </w:r>
           </w:p>
         </w:tc>
@@ -710,7 +769,7 @@
                 <w:szCs w:val="20"/>
                 <w:rtl w:val="0"/>
               </w:rPr>
-              <w:t xml:space="preserve">H5</w:t>
+              <w:t xml:space="preserve">H4</w:t>
             </w:r>
           </w:p>
         </w:tc>
@@ -813,7 +872,7 @@
                 <w:szCs w:val="20"/>
                 <w:rtl w:val="0"/>
               </w:rPr>
-              <w:t xml:space="preserve">H6</w:t>
+              <w:t xml:space="preserve">H5</w:t>
             </w:r>
           </w:p>
         </w:tc>
@@ -916,7 +975,7 @@
                 <w:szCs w:val="20"/>
                 <w:rtl w:val="0"/>
               </w:rPr>
-              <w:t xml:space="preserve">H7</w:t>
+              <w:t xml:space="preserve">H6</w:t>
             </w:r>
           </w:p>
         </w:tc>
@@ -1019,7 +1078,7 @@
                 <w:szCs w:val="20"/>
                 <w:rtl w:val="0"/>
               </w:rPr>
-              <w:t xml:space="preserve">H8</w:t>
+              <w:t xml:space="preserve">H7</w:t>
             </w:r>
           </w:p>
         </w:tc>
@@ -1122,7 +1181,7 @@
                 <w:szCs w:val="20"/>
                 <w:rtl w:val="0"/>
               </w:rPr>
-              <w:t xml:space="preserve">H9</w:t>
+              <w:t xml:space="preserve">H8</w:t>
             </w:r>
           </w:p>
         </w:tc>
@@ -1225,7 +1284,7 @@
                 <w:szCs w:val="20"/>
                 <w:rtl w:val="0"/>
               </w:rPr>
-              <w:t xml:space="preserve">H10</w:t>
+              <w:t xml:space="preserve">H9</w:t>
             </w:r>
           </w:p>
         </w:tc>
@@ -1318,11 +1377,14 @@
       </w:r>
     </w:p>
     <w:sectPr>
-      <w:headerReference r:id="rId6" w:type="default"/>
-      <w:footerReference r:id="rId7" w:type="default"/>
+      <w:headerReference r:id="rId7" w:type="default"/>
+      <w:headerReference r:id="rId8" w:type="first"/>
+      <w:footerReference r:id="rId9" w:type="default"/>
+      <w:footerReference r:id="rId10" w:type="first"/>
       <w:pgSz w:h="12240" w:w="15840" w:orient="landscape"/>
       <w:pgMar w:bottom="720" w:top="720" w:left="720" w:right="720" w:header="708" w:footer="708"/>
       <w:pgNumType w:start="1"/>
+      <w:titlePg w:val="1"/>
     </w:sectPr>
   </w:body>
 </w:document>
@@ -1508,6 +1570,21 @@
 </w:ftr>
 </file>
 
+<file path=word/footer2.xml><?xml version="1.0" encoding="utf-8"?>
+<w:ftr xmlns:mc="http://schemas.openxmlformats.org/markup-compatibility/2006" xmlns:o="urn:schemas-microsoft-com:office:office" xmlns:r="http://schemas.openxmlformats.org/officeDocument/2006/relationships" xmlns:m="http://schemas.openxmlformats.org/officeDocument/2006/math" xmlns:v="urn:schemas-microsoft-com:vml" xmlns:wp="http://schemas.openxmlformats.org/drawingml/2006/wordprocessingDrawing" xmlns:w10="urn:schemas-microsoft-com:office:word" xmlns:w="http://schemas.openxmlformats.org/wordprocessingml/2006/main" xmlns:wne="http://schemas.microsoft.com/office/word/2006/wordml" xmlns:sl="http://schemas.openxmlformats.org/schemaLibrary/2006/main" xmlns:a="http://schemas.openxmlformats.org/drawingml/2006/main" xmlns:pic="http://schemas.openxmlformats.org/drawingml/2006/picture" xmlns:c="http://schemas.openxmlformats.org/drawingml/2006/chart" xmlns:lc="http://schemas.openxmlformats.org/drawingml/2006/lockedCanvas" xmlns:dgm="http://schemas.openxmlformats.org/drawingml/2006/diagram" xmlns:wps="http://schemas.microsoft.com/office/word/2010/wordprocessingShape" xmlns:wpg="http://schemas.microsoft.com/office/word/2010/wordprocessingGroup" xmlns:w14="http://schemas.microsoft.com/office/word/2010/wordml" xmlns:w15="http://schemas.microsoft.com/office/word/2012/wordml" xmlns:w16="http://schemas.microsoft.com/office/word/2018/wordml" xmlns:w16cex="http://schemas.microsoft.com/office/word/2018/wordml/cex" xmlns:w16cid="http://schemas.microsoft.com/office/word/2016/wordml/cid" xmlns="http://schemas.microsoft.com/office/tasks/2019/documenttasks" xmlns:cr="http://schemas.microsoft.com/office/comments/2020/reactions">
+  <w:p>
+    <w:pPr>
+      <w:rPr/>
+    </w:pPr>
+    <w:r>
+      <w:rPr>
+        <w:rtl w:val="0"/>
+      </w:rPr>
+    </w:r>
+  </w:p>
+</w:ftr>
+</file>
+
 <file path=word/header1.xml><?xml version="1.0" encoding="utf-8"?>
 <w:hdr xmlns:mc="http://schemas.openxmlformats.org/markup-compatibility/2006" xmlns:o="urn:schemas-microsoft-com:office:office" xmlns:r="http://schemas.openxmlformats.org/officeDocument/2006/relationships" xmlns:m="http://schemas.openxmlformats.org/officeDocument/2006/math" xmlns:v="urn:schemas-microsoft-com:vml" xmlns:wp="http://schemas.openxmlformats.org/drawingml/2006/wordprocessingDrawing" xmlns:w10="urn:schemas-microsoft-com:office:word" xmlns:w="http://schemas.openxmlformats.org/wordprocessingml/2006/main" xmlns:wne="http://schemas.microsoft.com/office/word/2006/wordml" xmlns:sl="http://schemas.openxmlformats.org/schemaLibrary/2006/main" xmlns:a="http://schemas.openxmlformats.org/drawingml/2006/main" xmlns:pic="http://schemas.openxmlformats.org/drawingml/2006/picture" xmlns:c="http://schemas.openxmlformats.org/drawingml/2006/chart" xmlns:lc="http://schemas.openxmlformats.org/drawingml/2006/lockedCanvas" xmlns:dgm="http://schemas.openxmlformats.org/drawingml/2006/diagram" xmlns:wps="http://schemas.microsoft.com/office/word/2010/wordprocessingShape" xmlns:wpg="http://schemas.microsoft.com/office/word/2010/wordprocessingGroup" xmlns:w14="http://schemas.microsoft.com/office/word/2010/wordml" xmlns:w15="http://schemas.microsoft.com/office/word/2012/wordml" xmlns:w16="http://schemas.microsoft.com/office/word/2018/wordml" xmlns:w16cex="http://schemas.microsoft.com/office/word/2018/wordml/cex" xmlns:w16cid="http://schemas.microsoft.com/office/word/2016/wordml/cid" xmlns="http://schemas.microsoft.com/office/tasks/2019/documenttasks" xmlns:cr="http://schemas.microsoft.com/office/comments/2020/reactions">
   <w:p>
@@ -1561,6 +1638,21 @@
         <w:rtl w:val="0"/>
       </w:rPr>
       <w:t xml:space="preserve">LISTA DE HITOS</w:t>
+    </w:r>
+  </w:p>
+</w:hdr>
+</file>
+
+<file path=word/header2.xml><?xml version="1.0" encoding="utf-8"?>
+<w:hdr xmlns:mc="http://schemas.openxmlformats.org/markup-compatibility/2006" xmlns:o="urn:schemas-microsoft-com:office:office" xmlns:r="http://schemas.openxmlformats.org/officeDocument/2006/relationships" xmlns:m="http://schemas.openxmlformats.org/officeDocument/2006/math" xmlns:v="urn:schemas-microsoft-com:vml" xmlns:wp="http://schemas.openxmlformats.org/drawingml/2006/wordprocessingDrawing" xmlns:w10="urn:schemas-microsoft-com:office:word" xmlns:w="http://schemas.openxmlformats.org/wordprocessingml/2006/main" xmlns:wne="http://schemas.microsoft.com/office/word/2006/wordml" xmlns:sl="http://schemas.openxmlformats.org/schemaLibrary/2006/main" xmlns:a="http://schemas.openxmlformats.org/drawingml/2006/main" xmlns:pic="http://schemas.openxmlformats.org/drawingml/2006/picture" xmlns:c="http://schemas.openxmlformats.org/drawingml/2006/chart" xmlns:lc="http://schemas.openxmlformats.org/drawingml/2006/lockedCanvas" xmlns:dgm="http://schemas.openxmlformats.org/drawingml/2006/diagram" xmlns:wps="http://schemas.microsoft.com/office/word/2010/wordprocessingShape" xmlns:wpg="http://schemas.microsoft.com/office/word/2010/wordprocessingGroup" xmlns:w14="http://schemas.microsoft.com/office/word/2010/wordml" xmlns:w15="http://schemas.microsoft.com/office/word/2012/wordml" xmlns:w16="http://schemas.microsoft.com/office/word/2018/wordml" xmlns:w16cex="http://schemas.microsoft.com/office/word/2018/wordml/cex" xmlns:w16cid="http://schemas.microsoft.com/office/word/2016/wordml/cid" xmlns="http://schemas.microsoft.com/office/tasks/2019/documenttasks" xmlns:cr="http://schemas.microsoft.com/office/comments/2020/reactions">
+  <w:p>
+    <w:pPr>
+      <w:rPr/>
+    </w:pPr>
+    <w:r>
+      <w:rPr>
+        <w:rtl w:val="0"/>
+      </w:rPr>
     </w:r>
   </w:p>
 </w:hdr>

</xml_diff>